<commit_message>
Se ha actualizado el formato solicitado de la documentación.
</commit_message>
<xml_diff>
--- a/Segunda Entrega/Sociología/Sociology.docx
+++ b/Segunda Entrega/Sociología/Sociology.docx
@@ -1332,7 +1332,6 @@
     </w:sdt>
     <w:p>
       <w:pPr>
-        <w:spacing w:line="360" w:lineRule="auto"/>
         <w:rPr>
           <w:rFonts w:cs="Arial"/>
           <w:lang w:val="es-UY"/>
@@ -1703,15 +1702,44 @@
     </w:p>
     <w:p>
       <w:pPr>
-        <w:rPr>
-          <w:rFonts w:cs="Arial"/>
-        </w:rPr>
-      </w:pPr>
-      <w:r>
-        <w:rPr>
-          <w:rFonts w:cs="Arial"/>
-        </w:rPr>
-        <w:br w:type="page"/>
+        <w:spacing w:line="360" w:lineRule="auto"/>
+        <w:rPr>
+          <w:rFonts w:cs="Arial"/>
+        </w:rPr>
+      </w:pPr>
+      <w:r>
+        <w:rPr>
+          <w:rFonts w:cs="Arial"/>
+        </w:rPr>
+        <w:t>¿Cómo puede la implementación de un sistema informático para competiciones de Katas impactar en la percepción y participación de competidores, árbitros y organizadores en los torneos de la Confederación Uruguaya de Karate?</w:t>
+      </w:r>
+    </w:p>
+    <w:p>
+      <w:pPr>
+        <w:spacing w:line="360" w:lineRule="auto"/>
+        <w:rPr>
+          <w:rFonts w:cs="Arial"/>
+        </w:rPr>
+      </w:pPr>
+      <w:r>
+        <w:rPr>
+          <w:rFonts w:cs="Arial"/>
+        </w:rPr>
+        <w:t>La implementación de un sistema informático para competiciones de Katas puede impactar positivamente en la percepción y participación de competidores, árbitros y organizadores en los torneos al mejorar la organización, accesibilidad y transparencia de las competiciones. [1]</w:t>
+      </w:r>
+    </w:p>
+    <w:p>
+      <w:pPr>
+        <w:spacing w:line="360" w:lineRule="auto"/>
+        <w:rPr>
+          <w:rFonts w:cs="Arial"/>
+        </w:rPr>
+      </w:pPr>
+      <w:r>
+        <w:rPr>
+          <w:rFonts w:cs="Arial"/>
+        </w:rPr>
+        <w:t>Esto puede resultar en una mayor participación de competidores y árbitros, así como en una mejor percepción del público en general sobre la calidad y profesionalismo de las competiciones. [1]</w:t>
       </w:r>
     </w:p>
     <w:p>
@@ -1726,48 +1754,6 @@
           <w:rFonts w:cs="Arial"/>
         </w:rPr>
         <w:lastRenderedPageBreak/>
-        <w:t>¿Cómo puede la implementación de un sistema informático para competiciones de Katas impactar en la percepción y participación de competidores, árbitros y organizadores en los torneos de la Confederación Uruguaya de Karate?</w:t>
-      </w:r>
-    </w:p>
-    <w:p>
-      <w:pPr>
-        <w:spacing w:line="360" w:lineRule="auto"/>
-        <w:rPr>
-          <w:rFonts w:cs="Arial"/>
-        </w:rPr>
-      </w:pPr>
-      <w:r>
-        <w:rPr>
-          <w:rFonts w:cs="Arial"/>
-        </w:rPr>
-        <w:t>La implementación de un sistema informático para competiciones de Katas puede impactar positivamente en la percepción y participación de competidores, árbitros y organizadores en los torneos al mejorar la organización, accesibilidad y transparencia de las competiciones. [1]</w:t>
-      </w:r>
-    </w:p>
-    <w:p>
-      <w:pPr>
-        <w:spacing w:line="360" w:lineRule="auto"/>
-        <w:rPr>
-          <w:rFonts w:cs="Arial"/>
-        </w:rPr>
-      </w:pPr>
-      <w:r>
-        <w:rPr>
-          <w:rFonts w:cs="Arial"/>
-        </w:rPr>
-        <w:t>Esto puede resultar en una mayor participación de competidores y árbitros, así como en una mejor percepción del público en general sobre la calidad y profesionalismo de las competiciones. [1]</w:t>
-      </w:r>
-    </w:p>
-    <w:p>
-      <w:pPr>
-        <w:spacing w:line="360" w:lineRule="auto"/>
-        <w:rPr>
-          <w:rFonts w:cs="Arial"/>
-        </w:rPr>
-      </w:pPr>
-      <w:r>
-        <w:rPr>
-          <w:rFonts w:cs="Arial"/>
-        </w:rPr>
         <w:t>Además, al facilitar la gestión de las competiciones, los organizadores pueden centrarse en otras áreas importantes, como la promoción y el desarrollo del deporte en Uruguay.</w:t>
       </w:r>
     </w:p>
@@ -1836,7 +1822,6 @@
         <w:pStyle w:val="Ttulo1"/>
       </w:pPr>
       <w:r>
-        <w:lastRenderedPageBreak/>
         <w:t>Revisión bibliográfica. Revisión bien organizada de investigaciones y teorías relevantes.</w:t>
       </w:r>
       <w:bookmarkEnd w:id="5"/>
@@ -1957,8 +1942,11 @@
       <w:pPr>
         <w:spacing w:line="360" w:lineRule="auto"/>
         <w:rPr>
+          <w:rStyle w:val="Hipervnculo"/>
           <w:rFonts w:cs="Arial"/>
           <w:noProof/>
+          <w:color w:val="auto"/>
+          <w:u w:val="none"/>
         </w:rPr>
       </w:pPr>
       <w:r>
@@ -1983,6 +1971,24 @@
     </w:p>
     <w:p>
       <w:pPr>
+        <w:rPr>
+          <w:rFonts w:cs="Arial"/>
+          <w:noProof/>
+        </w:rPr>
+      </w:pPr>
+      <w:r>
+        <w:rPr>
+          <w:rStyle w:val="Hipervnculo"/>
+          <w:rFonts w:cs="Arial"/>
+          <w:noProof/>
+          <w:color w:val="auto"/>
+          <w:u w:val="none"/>
+        </w:rPr>
+        <w:br w:type="page"/>
+      </w:r>
+    </w:p>
+    <w:p>
+      <w:pPr>
         <w:pStyle w:val="Ttulo1"/>
         <w:spacing w:line="360" w:lineRule="auto"/>
         <w:rPr>
@@ -1994,6 +2000,7 @@
         <w:rPr>
           <w:rFonts w:cs="Arial"/>
         </w:rPr>
+        <w:lastRenderedPageBreak/>
         <w:t>Búsqueda de estudios similares.</w:t>
       </w:r>
       <w:bookmarkEnd w:id="6"/>
@@ -2146,21 +2153,6 @@
     </w:p>
     <w:p>
       <w:pPr>
-        <w:rPr>
-          <w:rFonts w:cs="Arial"/>
-          <w:lang w:val="es-UY" w:eastAsia="es-UY"/>
-        </w:rPr>
-      </w:pPr>
-      <w:r>
-        <w:rPr>
-          <w:rFonts w:cs="Arial"/>
-          <w:lang w:val="es-UY" w:eastAsia="es-UY"/>
-        </w:rPr>
-        <w:br w:type="page"/>
-      </w:r>
-    </w:p>
-    <w:p>
-      <w:pPr>
         <w:pStyle w:val="Ttulo2"/>
         <w:spacing w:line="360" w:lineRule="auto"/>
         <w:rPr>
@@ -2174,7 +2166,6 @@
           <w:rFonts w:cs="Arial"/>
           <w:lang w:val="es-UY" w:eastAsia="es-UY"/>
         </w:rPr>
-        <w:lastRenderedPageBreak/>
         <w:t>Objetivos específicos</w:t>
       </w:r>
       <w:bookmarkEnd w:id="9"/>
@@ -2339,6 +2330,7 @@
           <w:rFonts w:cs="Arial"/>
           <w:lang w:val="es-UY" w:eastAsia="es-UY"/>
         </w:rPr>
+        <w:lastRenderedPageBreak/>
         <w:t>Elección de metodología de investigación</w:t>
       </w:r>
       <w:bookmarkEnd w:id="11"/>
@@ -2380,21 +2372,6 @@
     </w:p>
     <w:p>
       <w:pPr>
-        <w:rPr>
-          <w:rFonts w:cs="Arial"/>
-          <w:lang w:val="es-UY" w:eastAsia="es-UY"/>
-        </w:rPr>
-      </w:pPr>
-      <w:r>
-        <w:rPr>
-          <w:rFonts w:cs="Arial"/>
-          <w:lang w:val="es-UY" w:eastAsia="es-UY"/>
-        </w:rPr>
-        <w:br w:type="page"/>
-      </w:r>
-    </w:p>
-    <w:p>
-      <w:pPr>
         <w:pStyle w:val="Ttulo2"/>
         <w:spacing w:line="360" w:lineRule="auto"/>
         <w:rPr>
@@ -2408,7 +2385,6 @@
           <w:rFonts w:cs="Arial"/>
           <w:lang w:val="es-UY" w:eastAsia="es-UY"/>
         </w:rPr>
-        <w:lastRenderedPageBreak/>
         <w:t>Entrevista</w:t>
       </w:r>
       <w:bookmarkEnd w:id="13"/>
@@ -2552,17 +2528,33 @@
     </w:p>
     <w:p>
       <w:pPr>
-        <w:spacing w:line="360" w:lineRule="auto"/>
-        <w:rPr>
-          <w:rFonts w:cs="Arial"/>
-          <w:lang w:val="es-UY" w:eastAsia="es-UY"/>
-        </w:rPr>
-      </w:pPr>
-      <w:r>
-        <w:rPr>
-          <w:rFonts w:cs="Arial"/>
-          <w:lang w:val="es-UY" w:eastAsia="es-UY"/>
-        </w:rPr>
+        <w:rPr>
+          <w:rFonts w:cs="Arial"/>
+          <w:lang w:val="es-UY" w:eastAsia="es-UY"/>
+        </w:rPr>
+      </w:pPr>
+      <w:r>
+        <w:rPr>
+          <w:rFonts w:cs="Arial"/>
+          <w:lang w:val="es-UY" w:eastAsia="es-UY"/>
+        </w:rPr>
+        <w:br w:type="page"/>
+      </w:r>
+    </w:p>
+    <w:p>
+      <w:pPr>
+        <w:spacing w:line="360" w:lineRule="auto"/>
+        <w:rPr>
+          <w:rFonts w:cs="Arial"/>
+          <w:lang w:val="es-UY" w:eastAsia="es-UY"/>
+        </w:rPr>
+      </w:pPr>
+      <w:r>
+        <w:rPr>
+          <w:rFonts w:cs="Arial"/>
+          <w:lang w:val="es-UY" w:eastAsia="es-UY"/>
+        </w:rPr>
+        <w:lastRenderedPageBreak/>
         <w:t>He aquí cinco respuestas de cinco personas distintas:</w:t>
       </w:r>
     </w:p>
@@ -2699,13 +2691,6 @@
           <w:lang w:val="es-UY" w:eastAsia="es-UY"/>
         </w:rPr>
       </w:pPr>
-      <w:r>
-        <w:rPr>
-          <w:rFonts w:cs="Arial"/>
-          <w:lang w:val="es-UY" w:eastAsia="es-UY"/>
-        </w:rPr>
-        <w:br w:type="page"/>
-      </w:r>
     </w:p>
     <w:p>
       <w:pPr>
@@ -2725,7 +2710,6 @@
           <w:rFonts w:cs="Arial"/>
           <w:lang w:val="es-UY" w:eastAsia="es-UY"/>
         </w:rPr>
-        <w:lastRenderedPageBreak/>
         <w:t>Nombre: Guillermo Torres, Edad: 24</w:t>
       </w:r>
     </w:p>
@@ -2978,12 +2962,18 @@
     </w:p>
     <w:p>
       <w:pPr>
-        <w:spacing w:line="360" w:lineRule="auto"/>
-        <w:rPr>
-          <w:rFonts w:cs="Arial"/>
-          <w:lang w:val="es-UY" w:eastAsia="es-UY"/>
-        </w:rPr>
-      </w:pPr>
+        <w:rPr>
+          <w:rFonts w:cs="Arial"/>
+          <w:lang w:val="es-UY" w:eastAsia="es-UY"/>
+        </w:rPr>
+      </w:pPr>
+      <w:r>
+        <w:rPr>
+          <w:rFonts w:cs="Arial"/>
+          <w:lang w:val="es-UY" w:eastAsia="es-UY"/>
+        </w:rPr>
+        <w:br w:type="page"/>
+      </w:r>
     </w:p>
     <w:p>
       <w:pPr>
@@ -3003,6 +2993,7 @@
           <w:rFonts w:cs="Arial"/>
           <w:lang w:val="es-UY" w:eastAsia="es-UY"/>
         </w:rPr>
+        <w:lastRenderedPageBreak/>
         <w:t>Nombre: Alejandro Sánchez, Edad: 21</w:t>
       </w:r>
     </w:p>
@@ -3118,13 +3109,6 @@
           <w:lang w:val="es-UY" w:eastAsia="es-UY"/>
         </w:rPr>
       </w:pPr>
-      <w:r>
-        <w:rPr>
-          <w:rFonts w:cs="Arial"/>
-          <w:lang w:val="es-UY" w:eastAsia="es-UY"/>
-        </w:rPr>
-        <w:br w:type="page"/>
-      </w:r>
     </w:p>
     <w:p>
       <w:pPr>
@@ -3144,7 +3128,6 @@
           <w:rFonts w:cs="Arial"/>
           <w:lang w:val="es-UY" w:eastAsia="es-UY"/>
         </w:rPr>
-        <w:lastRenderedPageBreak/>
         <w:t>Nombre: Camila Gómez, Edad: 25</w:t>
       </w:r>
     </w:p>
@@ -3277,7 +3260,7 @@
         <w:pStyle w:val="Prrafodelista"/>
         <w:numPr>
           <w:ilvl w:val="0"/>
-          <w:numId w:val="26"/>
+          <w:numId w:val="27"/>
         </w:numPr>
         <w:spacing w:line="360" w:lineRule="auto"/>
         <w:rPr>
@@ -3298,7 +3281,7 @@
         <w:pStyle w:val="Prrafodelista"/>
         <w:numPr>
           <w:ilvl w:val="0"/>
-          <w:numId w:val="26"/>
+          <w:numId w:val="27"/>
         </w:numPr>
         <w:spacing w:line="360" w:lineRule="auto"/>
         <w:rPr>
@@ -3319,7 +3302,7 @@
         <w:pStyle w:val="Prrafodelista"/>
         <w:numPr>
           <w:ilvl w:val="0"/>
-          <w:numId w:val="26"/>
+          <w:numId w:val="27"/>
         </w:numPr>
         <w:spacing w:line="360" w:lineRule="auto"/>
         <w:rPr>
@@ -3341,7 +3324,7 @@
       <w:headerReference w:type="first" r:id="rId15"/>
       <w:footerReference w:type="first" r:id="rId16"/>
       <w:pgSz w:w="11906" w:h="16838"/>
-      <w:pgMar w:top="1417" w:right="1701" w:bottom="1417" w:left="1701" w:header="708" w:footer="708" w:gutter="0"/>
+      <w:pgMar w:top="1440" w:right="1440" w:bottom="1440" w:left="1440" w:header="709" w:footer="709" w:gutter="0"/>
       <w:cols w:space="708"/>
       <w:titlePg/>
       <w:docGrid w:linePitch="360"/>
@@ -3390,8 +3373,8 @@
       <w:tblLook w:val="04A0" w:firstRow="1" w:lastRow="0" w:firstColumn="1" w:lastColumn="0" w:noHBand="0" w:noVBand="1"/>
     </w:tblPr>
     <w:tblGrid>
-      <w:gridCol w:w="4312"/>
-      <w:gridCol w:w="4192"/>
+      <w:gridCol w:w="4540"/>
+      <w:gridCol w:w="4486"/>
     </w:tblGrid>
     <w:tr>
       <w:trPr>
@@ -3588,8 +3571,8 @@
       <w:tblLook w:val="04A0" w:firstRow="1" w:lastRow="0" w:firstColumn="1" w:lastColumn="0" w:noHBand="0" w:noVBand="1"/>
     </w:tblPr>
     <w:tblGrid>
-      <w:gridCol w:w="4312"/>
-      <w:gridCol w:w="4192"/>
+      <w:gridCol w:w="4540"/>
+      <w:gridCol w:w="4486"/>
     </w:tblGrid>
     <w:tr>
       <w:trPr>
@@ -4412,6 +4395,92 @@
     </w:lvl>
   </w:abstractNum>
   <w:abstractNum w:abstractNumId="2" w15:restartNumberingAfterBreak="0">
+    <w:nsid w:val="100A7898"/>
+    <w:multiLevelType w:val="hybridMultilevel"/>
+    <w:tmpl w:val="55866CBA"/>
+    <w:lvl w:ilvl="0" w:tplc="FFFFFFFF">
+      <w:start w:val="1"/>
+      <w:numFmt w:val="decimal"/>
+      <w:lvlText w:val="%1."/>
+      <w:lvlJc w:val="left"/>
+      <w:pPr>
+        <w:ind w:left="720" w:hanging="360"/>
+      </w:pPr>
+    </w:lvl>
+    <w:lvl w:ilvl="1" w:tplc="FFFFFFFF" w:tentative="1">
+      <w:start w:val="1"/>
+      <w:numFmt w:val="lowerLetter"/>
+      <w:lvlText w:val="%2."/>
+      <w:lvlJc w:val="left"/>
+      <w:pPr>
+        <w:ind w:left="1440" w:hanging="360"/>
+      </w:pPr>
+    </w:lvl>
+    <w:lvl w:ilvl="2" w:tplc="FFFFFFFF" w:tentative="1">
+      <w:start w:val="1"/>
+      <w:numFmt w:val="lowerRoman"/>
+      <w:lvlText w:val="%3."/>
+      <w:lvlJc w:val="right"/>
+      <w:pPr>
+        <w:ind w:left="2160" w:hanging="180"/>
+      </w:pPr>
+    </w:lvl>
+    <w:lvl w:ilvl="3" w:tplc="FFFFFFFF" w:tentative="1">
+      <w:start w:val="1"/>
+      <w:numFmt w:val="decimal"/>
+      <w:lvlText w:val="%4."/>
+      <w:lvlJc w:val="left"/>
+      <w:pPr>
+        <w:ind w:left="2880" w:hanging="360"/>
+      </w:pPr>
+    </w:lvl>
+    <w:lvl w:ilvl="4" w:tplc="FFFFFFFF" w:tentative="1">
+      <w:start w:val="1"/>
+      <w:numFmt w:val="lowerLetter"/>
+      <w:lvlText w:val="%5."/>
+      <w:lvlJc w:val="left"/>
+      <w:pPr>
+        <w:ind w:left="3600" w:hanging="360"/>
+      </w:pPr>
+    </w:lvl>
+    <w:lvl w:ilvl="5" w:tplc="FFFFFFFF" w:tentative="1">
+      <w:start w:val="1"/>
+      <w:numFmt w:val="lowerRoman"/>
+      <w:lvlText w:val="%6."/>
+      <w:lvlJc w:val="right"/>
+      <w:pPr>
+        <w:ind w:left="4320" w:hanging="180"/>
+      </w:pPr>
+    </w:lvl>
+    <w:lvl w:ilvl="6" w:tplc="FFFFFFFF" w:tentative="1">
+      <w:start w:val="1"/>
+      <w:numFmt w:val="decimal"/>
+      <w:lvlText w:val="%7."/>
+      <w:lvlJc w:val="left"/>
+      <w:pPr>
+        <w:ind w:left="5040" w:hanging="360"/>
+      </w:pPr>
+    </w:lvl>
+    <w:lvl w:ilvl="7" w:tplc="FFFFFFFF" w:tentative="1">
+      <w:start w:val="1"/>
+      <w:numFmt w:val="lowerLetter"/>
+      <w:lvlText w:val="%8."/>
+      <w:lvlJc w:val="left"/>
+      <w:pPr>
+        <w:ind w:left="5760" w:hanging="360"/>
+      </w:pPr>
+    </w:lvl>
+    <w:lvl w:ilvl="8" w:tplc="FFFFFFFF" w:tentative="1">
+      <w:start w:val="1"/>
+      <w:numFmt w:val="lowerRoman"/>
+      <w:lvlText w:val="%9."/>
+      <w:lvlJc w:val="right"/>
+      <w:pPr>
+        <w:ind w:left="6480" w:hanging="180"/>
+      </w:pPr>
+    </w:lvl>
+  </w:abstractNum>
+  <w:abstractNum w:abstractNumId="3" w15:restartNumberingAfterBreak="0">
     <w:nsid w:val="10A245F2"/>
     <w:multiLevelType w:val="hybridMultilevel"/>
     <w:tmpl w:val="3424D65C"/>
@@ -4524,7 +4593,7 @@
       </w:rPr>
     </w:lvl>
   </w:abstractNum>
-  <w:abstractNum w:abstractNumId="3" w15:restartNumberingAfterBreak="0">
+  <w:abstractNum w:abstractNumId="4" w15:restartNumberingAfterBreak="0">
     <w:nsid w:val="10DD1F1A"/>
     <w:multiLevelType w:val="hybridMultilevel"/>
     <w:tmpl w:val="A73E8CC6"/>
@@ -4636,10 +4705,10 @@
       </w:rPr>
     </w:lvl>
   </w:abstractNum>
-  <w:abstractNum w:abstractNumId="4" w15:restartNumberingAfterBreak="0">
+  <w:abstractNum w:abstractNumId="5" w15:restartNumberingAfterBreak="0">
     <w:nsid w:val="176C3041"/>
     <w:multiLevelType w:val="hybridMultilevel"/>
-    <w:tmpl w:val="336C21FE"/>
+    <w:tmpl w:val="55866CBA"/>
     <w:lvl w:ilvl="0" w:tplc="380A000F">
       <w:start w:val="1"/>
       <w:numFmt w:val="decimal"/>
@@ -4722,7 +4791,7 @@
       </w:pPr>
     </w:lvl>
   </w:abstractNum>
-  <w:abstractNum w:abstractNumId="5" w15:restartNumberingAfterBreak="0">
+  <w:abstractNum w:abstractNumId="6" w15:restartNumberingAfterBreak="0">
     <w:nsid w:val="20865F3C"/>
     <w:multiLevelType w:val="hybridMultilevel"/>
     <w:tmpl w:val="739A4DA2"/>
@@ -4835,7 +4904,7 @@
       </w:rPr>
     </w:lvl>
   </w:abstractNum>
-  <w:abstractNum w:abstractNumId="6" w15:restartNumberingAfterBreak="0">
+  <w:abstractNum w:abstractNumId="7" w15:restartNumberingAfterBreak="0">
     <w:nsid w:val="280C150F"/>
     <w:multiLevelType w:val="hybridMultilevel"/>
     <w:tmpl w:val="3DE8368E"/>
@@ -4947,7 +5016,7 @@
       </w:rPr>
     </w:lvl>
   </w:abstractNum>
-  <w:abstractNum w:abstractNumId="7" w15:restartNumberingAfterBreak="0">
+  <w:abstractNum w:abstractNumId="8" w15:restartNumberingAfterBreak="0">
     <w:nsid w:val="2DF67D29"/>
     <w:multiLevelType w:val="hybridMultilevel"/>
     <w:tmpl w:val="C62ACE3A"/>
@@ -5036,7 +5105,7 @@
       </w:pPr>
     </w:lvl>
   </w:abstractNum>
-  <w:abstractNum w:abstractNumId="8" w15:restartNumberingAfterBreak="0">
+  <w:abstractNum w:abstractNumId="9" w15:restartNumberingAfterBreak="0">
     <w:nsid w:val="31611A4F"/>
     <w:multiLevelType w:val="hybridMultilevel"/>
     <w:tmpl w:val="F51CCBD8"/>
@@ -5149,7 +5218,7 @@
       </w:rPr>
     </w:lvl>
   </w:abstractNum>
-  <w:abstractNum w:abstractNumId="9" w15:restartNumberingAfterBreak="0">
+  <w:abstractNum w:abstractNumId="10" w15:restartNumberingAfterBreak="0">
     <w:nsid w:val="34AA1545"/>
     <w:multiLevelType w:val="hybridMultilevel"/>
     <w:tmpl w:val="6082E7EE"/>
@@ -5159,19 +5228,19 @@
       <w:lvlText w:val="%1."/>
       <w:lvlJc w:val="left"/>
       <w:pPr>
-        <w:ind w:left="720" w:hanging="360"/>
+        <w:ind w:left="360" w:hanging="360"/>
       </w:pPr>
       <w:rPr>
         <w:rFonts w:hint="default"/>
       </w:rPr>
     </w:lvl>
-    <w:lvl w:ilvl="1" w:tplc="380A0019" w:tentative="1">
+    <w:lvl w:ilvl="1" w:tplc="380A0019">
       <w:start w:val="1"/>
       <w:numFmt w:val="lowerLetter"/>
       <w:lvlText w:val="%2."/>
       <w:lvlJc w:val="left"/>
       <w:pPr>
-        <w:ind w:left="1440" w:hanging="360"/>
+        <w:ind w:left="1080" w:hanging="360"/>
       </w:pPr>
     </w:lvl>
     <w:lvl w:ilvl="2" w:tplc="380A001B" w:tentative="1">
@@ -5180,7 +5249,7 @@
       <w:lvlText w:val="%3."/>
       <w:lvlJc w:val="right"/>
       <w:pPr>
-        <w:ind w:left="2160" w:hanging="180"/>
+        <w:ind w:left="1800" w:hanging="180"/>
       </w:pPr>
     </w:lvl>
     <w:lvl w:ilvl="3" w:tplc="380A000F" w:tentative="1">
@@ -5189,7 +5258,7 @@
       <w:lvlText w:val="%4."/>
       <w:lvlJc w:val="left"/>
       <w:pPr>
-        <w:ind w:left="2880" w:hanging="360"/>
+        <w:ind w:left="2520" w:hanging="360"/>
       </w:pPr>
     </w:lvl>
     <w:lvl w:ilvl="4" w:tplc="380A0019" w:tentative="1">
@@ -5198,7 +5267,7 @@
       <w:lvlText w:val="%5."/>
       <w:lvlJc w:val="left"/>
       <w:pPr>
-        <w:ind w:left="3600" w:hanging="360"/>
+        <w:ind w:left="3240" w:hanging="360"/>
       </w:pPr>
     </w:lvl>
     <w:lvl w:ilvl="5" w:tplc="380A001B" w:tentative="1">
@@ -5207,7 +5276,7 @@
       <w:lvlText w:val="%6."/>
       <w:lvlJc w:val="right"/>
       <w:pPr>
-        <w:ind w:left="4320" w:hanging="180"/>
+        <w:ind w:left="3960" w:hanging="180"/>
       </w:pPr>
     </w:lvl>
     <w:lvl w:ilvl="6" w:tplc="380A000F" w:tentative="1">
@@ -5216,7 +5285,7 @@
       <w:lvlText w:val="%7."/>
       <w:lvlJc w:val="left"/>
       <w:pPr>
-        <w:ind w:left="5040" w:hanging="360"/>
+        <w:ind w:left="4680" w:hanging="360"/>
       </w:pPr>
     </w:lvl>
     <w:lvl w:ilvl="7" w:tplc="380A0019" w:tentative="1">
@@ -5225,7 +5294,7 @@
       <w:lvlText w:val="%8."/>
       <w:lvlJc w:val="left"/>
       <w:pPr>
-        <w:ind w:left="5760" w:hanging="360"/>
+        <w:ind w:left="5400" w:hanging="360"/>
       </w:pPr>
     </w:lvl>
     <w:lvl w:ilvl="8" w:tplc="380A001B" w:tentative="1">
@@ -5234,11 +5303,11 @@
       <w:lvlText w:val="%9."/>
       <w:lvlJc w:val="right"/>
       <w:pPr>
-        <w:ind w:left="6480" w:hanging="180"/>
+        <w:ind w:left="6120" w:hanging="180"/>
       </w:pPr>
     </w:lvl>
   </w:abstractNum>
-  <w:abstractNum w:abstractNumId="10" w15:restartNumberingAfterBreak="0">
+  <w:abstractNum w:abstractNumId="11" w15:restartNumberingAfterBreak="0">
     <w:nsid w:val="395D5AC0"/>
     <w:multiLevelType w:val="hybridMultilevel"/>
     <w:tmpl w:val="96B673DC"/>
@@ -5350,7 +5419,7 @@
       </w:rPr>
     </w:lvl>
   </w:abstractNum>
-  <w:abstractNum w:abstractNumId="11" w15:restartNumberingAfterBreak="0">
+  <w:abstractNum w:abstractNumId="12" w15:restartNumberingAfterBreak="0">
     <w:nsid w:val="45E6497C"/>
     <w:multiLevelType w:val="hybridMultilevel"/>
     <w:tmpl w:val="D87E186E"/>
@@ -5436,7 +5505,7 @@
       </w:pPr>
     </w:lvl>
   </w:abstractNum>
-  <w:abstractNum w:abstractNumId="12" w15:restartNumberingAfterBreak="0">
+  <w:abstractNum w:abstractNumId="13" w15:restartNumberingAfterBreak="0">
     <w:nsid w:val="4889639C"/>
     <w:multiLevelType w:val="hybridMultilevel"/>
     <w:tmpl w:val="00EA7704"/>
@@ -5549,7 +5618,7 @@
       </w:rPr>
     </w:lvl>
   </w:abstractNum>
-  <w:abstractNum w:abstractNumId="13" w15:restartNumberingAfterBreak="0">
+  <w:abstractNum w:abstractNumId="14" w15:restartNumberingAfterBreak="0">
     <w:nsid w:val="48E719A5"/>
     <w:multiLevelType w:val="hybridMultilevel"/>
     <w:tmpl w:val="E5BE4966"/>
@@ -5635,7 +5704,7 @@
       </w:pPr>
     </w:lvl>
   </w:abstractNum>
-  <w:abstractNum w:abstractNumId="14" w15:restartNumberingAfterBreak="0">
+  <w:abstractNum w:abstractNumId="15" w15:restartNumberingAfterBreak="0">
     <w:nsid w:val="50411AD4"/>
     <w:multiLevelType w:val="hybridMultilevel"/>
     <w:tmpl w:val="C7ACADBA"/>
@@ -5748,7 +5817,7 @@
       </w:rPr>
     </w:lvl>
   </w:abstractNum>
-  <w:abstractNum w:abstractNumId="15" w15:restartNumberingAfterBreak="0">
+  <w:abstractNum w:abstractNumId="16" w15:restartNumberingAfterBreak="0">
     <w:nsid w:val="53326C84"/>
     <w:multiLevelType w:val="hybridMultilevel"/>
     <w:tmpl w:val="B61A91A4"/>
@@ -5834,7 +5903,7 @@
       </w:pPr>
     </w:lvl>
   </w:abstractNum>
-  <w:abstractNum w:abstractNumId="16" w15:restartNumberingAfterBreak="0">
+  <w:abstractNum w:abstractNumId="17" w15:restartNumberingAfterBreak="0">
     <w:nsid w:val="61D614D3"/>
     <w:multiLevelType w:val="hybridMultilevel"/>
     <w:tmpl w:val="46189C32"/>
@@ -5947,7 +6016,7 @@
       </w:rPr>
     </w:lvl>
   </w:abstractNum>
-  <w:abstractNum w:abstractNumId="17" w15:restartNumberingAfterBreak="0">
+  <w:abstractNum w:abstractNumId="18" w15:restartNumberingAfterBreak="0">
     <w:nsid w:val="661200AA"/>
     <w:multiLevelType w:val="hybridMultilevel"/>
     <w:tmpl w:val="3B3E071A"/>
@@ -6036,7 +6105,7 @@
       </w:pPr>
     </w:lvl>
   </w:abstractNum>
-  <w:abstractNum w:abstractNumId="18" w15:restartNumberingAfterBreak="0">
+  <w:abstractNum w:abstractNumId="19" w15:restartNumberingAfterBreak="0">
     <w:nsid w:val="678652FF"/>
     <w:multiLevelType w:val="hybridMultilevel"/>
     <w:tmpl w:val="AE6C1A64"/>
@@ -6125,7 +6194,7 @@
       </w:pPr>
     </w:lvl>
   </w:abstractNum>
-  <w:abstractNum w:abstractNumId="19" w15:restartNumberingAfterBreak="0">
+  <w:abstractNum w:abstractNumId="20" w15:restartNumberingAfterBreak="0">
     <w:nsid w:val="6A796A34"/>
     <w:multiLevelType w:val="hybridMultilevel"/>
     <w:tmpl w:val="209A0810"/>
@@ -6214,7 +6283,7 @@
       </w:pPr>
     </w:lvl>
   </w:abstractNum>
-  <w:abstractNum w:abstractNumId="20" w15:restartNumberingAfterBreak="0">
+  <w:abstractNum w:abstractNumId="21" w15:restartNumberingAfterBreak="0">
     <w:nsid w:val="6D0A5955"/>
     <w:multiLevelType w:val="hybridMultilevel"/>
     <w:tmpl w:val="D8ACFE8C"/>
@@ -6300,7 +6369,7 @@
       </w:pPr>
     </w:lvl>
   </w:abstractNum>
-  <w:abstractNum w:abstractNumId="21" w15:restartNumberingAfterBreak="0">
+  <w:abstractNum w:abstractNumId="22" w15:restartNumberingAfterBreak="0">
     <w:nsid w:val="6F612E01"/>
     <w:multiLevelType w:val="hybridMultilevel"/>
     <w:tmpl w:val="376A672A"/>
@@ -6413,7 +6482,7 @@
       </w:rPr>
     </w:lvl>
   </w:abstractNum>
-  <w:abstractNum w:abstractNumId="22" w15:restartNumberingAfterBreak="0">
+  <w:abstractNum w:abstractNumId="23" w15:restartNumberingAfterBreak="0">
     <w:nsid w:val="73D745B0"/>
     <w:multiLevelType w:val="hybridMultilevel"/>
     <w:tmpl w:val="83A28326"/>
@@ -6526,7 +6595,7 @@
       </w:rPr>
     </w:lvl>
   </w:abstractNum>
-  <w:abstractNum w:abstractNumId="23" w15:restartNumberingAfterBreak="0">
+  <w:abstractNum w:abstractNumId="24" w15:restartNumberingAfterBreak="0">
     <w:nsid w:val="74D73497"/>
     <w:multiLevelType w:val="hybridMultilevel"/>
     <w:tmpl w:val="97901B40"/>
@@ -6612,7 +6681,7 @@
       </w:pPr>
     </w:lvl>
   </w:abstractNum>
-  <w:abstractNum w:abstractNumId="24" w15:restartNumberingAfterBreak="0">
+  <w:abstractNum w:abstractNumId="25" w15:restartNumberingAfterBreak="0">
     <w:nsid w:val="7A6421ED"/>
     <w:multiLevelType w:val="hybridMultilevel"/>
     <w:tmpl w:val="187E19DA"/>
@@ -6724,7 +6793,7 @@
       </w:rPr>
     </w:lvl>
   </w:abstractNum>
-  <w:abstractNum w:abstractNumId="25" w15:restartNumberingAfterBreak="0">
+  <w:abstractNum w:abstractNumId="26" w15:restartNumberingAfterBreak="0">
     <w:nsid w:val="7FE12033"/>
     <w:multiLevelType w:val="hybridMultilevel"/>
     <w:tmpl w:val="D7264B30"/>
@@ -6837,82 +6906,85 @@
     </w:lvl>
   </w:abstractNum>
   <w:num w:numId="1" w16cid:durableId="835388044">
+    <w:abstractNumId w:val="18"/>
+  </w:num>
+  <w:num w:numId="2" w16cid:durableId="911892952">
     <w:abstractNumId w:val="17"/>
   </w:num>
-  <w:num w:numId="2" w16cid:durableId="911892952">
-    <w:abstractNumId w:val="16"/>
-  </w:num>
   <w:num w:numId="3" w16cid:durableId="475881976">
-    <w:abstractNumId w:val="12"/>
+    <w:abstractNumId w:val="13"/>
   </w:num>
   <w:num w:numId="4" w16cid:durableId="493835685">
-    <w:abstractNumId w:val="5"/>
+    <w:abstractNumId w:val="6"/>
   </w:num>
   <w:num w:numId="5" w16cid:durableId="1961569839">
+    <w:abstractNumId w:val="23"/>
+  </w:num>
+  <w:num w:numId="6" w16cid:durableId="658922378">
     <w:abstractNumId w:val="22"/>
   </w:num>
-  <w:num w:numId="6" w16cid:durableId="658922378">
-    <w:abstractNumId w:val="21"/>
-  </w:num>
   <w:num w:numId="7" w16cid:durableId="1809938439">
-    <w:abstractNumId w:val="8"/>
+    <w:abstractNumId w:val="9"/>
   </w:num>
   <w:num w:numId="8" w16cid:durableId="496044787">
-    <w:abstractNumId w:val="14"/>
+    <w:abstractNumId w:val="15"/>
   </w:num>
   <w:num w:numId="9" w16cid:durableId="158234388">
-    <w:abstractNumId w:val="2"/>
+    <w:abstractNumId w:val="3"/>
   </w:num>
   <w:num w:numId="10" w16cid:durableId="550462602">
-    <w:abstractNumId w:val="24"/>
+    <w:abstractNumId w:val="25"/>
   </w:num>
   <w:num w:numId="11" w16cid:durableId="584193518">
     <w:abstractNumId w:val="0"/>
   </w:num>
   <w:num w:numId="12" w16cid:durableId="1166091200">
+    <w:abstractNumId w:val="12"/>
+  </w:num>
+  <w:num w:numId="13" w16cid:durableId="1284461669">
+    <w:abstractNumId w:val="8"/>
+  </w:num>
+  <w:num w:numId="14" w16cid:durableId="2005205097">
+    <w:abstractNumId w:val="21"/>
+  </w:num>
+  <w:num w:numId="15" w16cid:durableId="1387333433">
+    <w:abstractNumId w:val="19"/>
+  </w:num>
+  <w:num w:numId="16" w16cid:durableId="156193739">
+    <w:abstractNumId w:val="16"/>
+  </w:num>
+  <w:num w:numId="17" w16cid:durableId="1990933793">
+    <w:abstractNumId w:val="14"/>
+  </w:num>
+  <w:num w:numId="18" w16cid:durableId="1647780259">
+    <w:abstractNumId w:val="20"/>
+  </w:num>
+  <w:num w:numId="19" w16cid:durableId="62607511">
+    <w:abstractNumId w:val="24"/>
+  </w:num>
+  <w:num w:numId="20" w16cid:durableId="135269156">
+    <w:abstractNumId w:val="5"/>
+  </w:num>
+  <w:num w:numId="21" w16cid:durableId="1842045032">
     <w:abstractNumId w:val="11"/>
   </w:num>
-  <w:num w:numId="13" w16cid:durableId="1284461669">
-    <w:abstractNumId w:val="7"/>
-  </w:num>
-  <w:num w:numId="14" w16cid:durableId="2005205097">
-    <w:abstractNumId w:val="20"/>
-  </w:num>
-  <w:num w:numId="15" w16cid:durableId="1387333433">
-    <w:abstractNumId w:val="18"/>
-  </w:num>
-  <w:num w:numId="16" w16cid:durableId="156193739">
-    <w:abstractNumId w:val="15"/>
-  </w:num>
-  <w:num w:numId="17" w16cid:durableId="1990933793">
-    <w:abstractNumId w:val="13"/>
-  </w:num>
-  <w:num w:numId="18" w16cid:durableId="1647780259">
-    <w:abstractNumId w:val="19"/>
-  </w:num>
-  <w:num w:numId="19" w16cid:durableId="62607511">
-    <w:abstractNumId w:val="23"/>
-  </w:num>
-  <w:num w:numId="20" w16cid:durableId="135269156">
+  <w:num w:numId="22" w16cid:durableId="667832522">
     <w:abstractNumId w:val="4"/>
   </w:num>
-  <w:num w:numId="21" w16cid:durableId="1842045032">
-    <w:abstractNumId w:val="10"/>
-  </w:num>
-  <w:num w:numId="22" w16cid:durableId="667832522">
-    <w:abstractNumId w:val="3"/>
-  </w:num>
   <w:num w:numId="23" w16cid:durableId="1713729940">
-    <w:abstractNumId w:val="25"/>
+    <w:abstractNumId w:val="26"/>
   </w:num>
   <w:num w:numId="24" w16cid:durableId="93944289">
     <w:abstractNumId w:val="1"/>
   </w:num>
   <w:num w:numId="25" w16cid:durableId="1098722657">
-    <w:abstractNumId w:val="6"/>
+    <w:abstractNumId w:val="7"/>
   </w:num>
   <w:num w:numId="26" w16cid:durableId="218977323">
-    <w:abstractNumId w:val="9"/>
+    <w:abstractNumId w:val="10"/>
+  </w:num>
+  <w:num w:numId="27" w16cid:durableId="941764422">
+    <w:abstractNumId w:val="2"/>
   </w:num>
 </w:numbering>
 </file>

</xml_diff>

<commit_message>
Se ha corregido el formato de los encabezados y pies de página.
</commit_message>
<xml_diff>
--- a/Segunda Entrega/Sociología/Sociology.docx
+++ b/Segunda Entrega/Sociología/Sociology.docx
@@ -3383,7 +3383,7 @@
       </w:trPr>
       <w:tc>
         <w:tcPr>
-          <w:tcW w:w="4686" w:type="dxa"/>
+          <w:tcW w:w="4540" w:type="dxa"/>
           <w:shd w:val="clear" w:color="auto" w:fill="4472C4" w:themeFill="accent1"/>
           <w:tcMar>
             <w:top w:w="0" w:type="dxa"/>
@@ -3403,7 +3403,7 @@
       </w:tc>
       <w:tc>
         <w:tcPr>
-          <w:tcW w:w="4674" w:type="dxa"/>
+          <w:tcW w:w="4486" w:type="dxa"/>
           <w:shd w:val="clear" w:color="auto" w:fill="4472C4" w:themeFill="accent1"/>
           <w:tcMar>
             <w:top w:w="0" w:type="dxa"/>
@@ -3423,135 +3423,97 @@
         </w:p>
       </w:tc>
     </w:tr>
-    <w:tr>
-      <w:trPr>
-        <w:jc w:val="center"/>
-      </w:trPr>
-      <w:tc>
-        <w:tcPr>
-          <w:tcW w:w="4686" w:type="dxa"/>
-          <w:shd w:val="clear" w:color="auto" w:fill="auto"/>
-          <w:vAlign w:val="center"/>
-        </w:tcPr>
-        <w:p>
-          <w:pPr>
-            <w:rPr>
-              <w:color w:val="2F5496" w:themeColor="accent1" w:themeShade="BF"/>
-              <w:szCs w:val="24"/>
-              <w:lang w:val="es-UY"/>
-            </w:rPr>
-          </w:pPr>
-          <w:r>
-            <w:rPr>
-              <w:color w:val="2F5496" w:themeColor="accent1" w:themeShade="BF"/>
-              <w:sz w:val="32"/>
-              <w:szCs w:val="32"/>
-              <w:lang w:val="es-UY"/>
-            </w:rPr>
-            <w:t>Them</w:t>
-          </w:r>
-          <w:r>
-            <w:rPr>
-              <w:color w:val="2F5496" w:themeColor="accent1" w:themeShade="BF"/>
-              <w:sz w:val="32"/>
-              <w:szCs w:val="32"/>
-              <w:lang w:val="es-UY"/>
-            </w:rPr>
-            <w:t>e</w:t>
-          </w:r>
-          <w:r>
-            <w:rPr>
-              <w:color w:val="2F5496" w:themeColor="accent1" w:themeShade="BF"/>
-              <w:sz w:val="32"/>
-              <w:szCs w:val="32"/>
-              <w:lang w:val="es-UY"/>
-            </w:rPr>
-            <w:t xml:space="preserve">: </w:t>
-          </w:r>
-          <w:r>
-            <w:rPr>
-              <w:color w:val="2F5496" w:themeColor="accent1" w:themeShade="BF"/>
-              <w:szCs w:val="24"/>
-              <w:lang w:val="es-UY"/>
-            </w:rPr>
-            <w:t>Project</w:t>
-          </w:r>
-        </w:p>
-      </w:tc>
-      <w:tc>
-        <w:tcPr>
-          <w:tcW w:w="4674" w:type="dxa"/>
-          <w:shd w:val="clear" w:color="auto" w:fill="auto"/>
-          <w:vAlign w:val="center"/>
-        </w:tcPr>
-        <w:p>
-          <w:pPr>
-            <w:pStyle w:val="Piedepgina"/>
-            <w:jc w:val="right"/>
-            <w:rPr>
-              <w:caps/>
-              <w:color w:val="2F5496" w:themeColor="accent1" w:themeShade="BF"/>
-              <w:sz w:val="18"/>
-              <w:szCs w:val="18"/>
-            </w:rPr>
-          </w:pPr>
-          <w:r>
-            <w:rPr>
-              <w:caps/>
-              <w:color w:val="808080" w:themeColor="background1" w:themeShade="80"/>
-              <w:sz w:val="18"/>
-              <w:szCs w:val="18"/>
-            </w:rPr>
-            <w:fldChar w:fldCharType="begin"/>
-          </w:r>
-          <w:r>
-            <w:rPr>
-              <w:caps/>
-              <w:color w:val="808080" w:themeColor="background1" w:themeShade="80"/>
-              <w:sz w:val="18"/>
-              <w:szCs w:val="18"/>
-            </w:rPr>
-            <w:instrText>PAGE   \* MERGEFORMAT</w:instrText>
-          </w:r>
-          <w:r>
-            <w:rPr>
-              <w:caps/>
-              <w:color w:val="808080" w:themeColor="background1" w:themeShade="80"/>
-              <w:sz w:val="18"/>
-              <w:szCs w:val="18"/>
-            </w:rPr>
-            <w:fldChar w:fldCharType="separate"/>
-          </w:r>
-          <w:r>
-            <w:rPr>
-              <w:caps/>
-              <w:noProof/>
-              <w:color w:val="808080" w:themeColor="background1" w:themeShade="80"/>
-              <w:sz w:val="18"/>
-              <w:szCs w:val="18"/>
-            </w:rPr>
-            <w:t>3</w:t>
-          </w:r>
-          <w:r>
-            <w:rPr>
-              <w:caps/>
-              <w:color w:val="808080" w:themeColor="background1" w:themeShade="80"/>
-              <w:sz w:val="18"/>
-              <w:szCs w:val="18"/>
-            </w:rPr>
-            <w:fldChar w:fldCharType="end"/>
-          </w:r>
-        </w:p>
-      </w:tc>
-    </w:tr>
   </w:tbl>
   <w:p>
     <w:pPr>
       <w:pStyle w:val="Piedepgina"/>
-      <w:rPr>
+      <w:tabs>
+        <w:tab w:val="clear" w:pos="4252"/>
+        <w:tab w:val="clear" w:pos="8504"/>
+        <w:tab w:val="left" w:pos="4245"/>
+        <w:tab w:val="left" w:pos="6540"/>
+      </w:tabs>
+      <w:mirrorIndents/>
+      <w:jc w:val="left"/>
+      <w:rPr>
+        <w:noProof/>
         <w:color w:val="2F5496" w:themeColor="accent1" w:themeShade="BF"/>
+        <w:sz w:val="2"/>
+        <w:szCs w:val="2"/>
+        <w:lang w:val="en-US"/>
       </w:rPr>
     </w:pPr>
+    <w:r>
+      <w:rPr>
+        <w:noProof/>
+        <w:color w:val="2F5496" w:themeColor="accent1" w:themeShade="BF"/>
+        <w:sz w:val="32"/>
+        <w:szCs w:val="52"/>
+        <w:lang w:val="en-US"/>
+      </w:rPr>
+      <w:t>School</w:t>
+    </w:r>
+    <w:r>
+      <w:rPr>
+        <w:noProof/>
+        <w:color w:val="2F5496" w:themeColor="accent1" w:themeShade="BF"/>
+        <w:sz w:val="32"/>
+        <w:szCs w:val="52"/>
+        <w:lang w:val="en-US"/>
+      </w:rPr>
+      <w:t xml:space="preserve">: </w:t>
+    </w:r>
+    <w:r>
+      <w:rPr>
+        <w:noProof/>
+        <w:color w:val="2F5496" w:themeColor="accent1" w:themeShade="BF"/>
+        <w:lang w:val="en-US"/>
+      </w:rPr>
+      <w:t>I.S.B.O.</w:t>
+    </w:r>
+    <w:r>
+      <w:rPr>
+        <w:noProof/>
+        <w:color w:val="FFFFFF" w:themeColor="background1"/>
+        <w:lang w:val="en-US"/>
+      </w:rPr>
+      <w:tab/>
+    </w:r>
+    <w:r>
+      <w:rPr>
+        <w:noProof/>
+        <w:color w:val="FFFFFF" w:themeColor="background1"/>
+        <w:lang w:val="en-US"/>
+      </w:rPr>
+      <w:tab/>
+    </w:r>
+    <w:r>
+      <w:rPr>
+        <w:noProof/>
+        <w:color w:val="FFFFFF" w:themeColor="background1"/>
+        <w:lang w:val="en-US"/>
+      </w:rPr>
+      <w:tab/>
+      <w:t xml:space="preserve">  </w:t>
+    </w:r>
+    <w:r>
+      <w:rPr>
+        <w:noProof/>
+        <w:color w:val="2F5496" w:themeColor="accent1" w:themeShade="BF"/>
+        <w:sz w:val="32"/>
+        <w:szCs w:val="52"/>
+        <w:lang w:val="en-US"/>
+      </w:rPr>
+      <w:t>Group</w:t>
+    </w:r>
+    <w:r>
+      <w:rPr>
+        <w:noProof/>
+        <w:color w:val="2F5496" w:themeColor="accent1" w:themeShade="BF"/>
+        <w:lang w:val="en-US"/>
+      </w:rPr>
+      <w:t>: 3ro BG</w:t>
+    </w:r>
   </w:p>
 </w:ftr>
 </file>
@@ -3581,7 +3543,7 @@
       </w:trPr>
       <w:tc>
         <w:tcPr>
-          <w:tcW w:w="4686" w:type="dxa"/>
+          <w:tcW w:w="4540" w:type="dxa"/>
           <w:shd w:val="clear" w:color="auto" w:fill="4472C4" w:themeFill="accent1"/>
           <w:tcMar>
             <w:top w:w="0" w:type="dxa"/>
@@ -3601,7 +3563,7 @@
       </w:tc>
       <w:tc>
         <w:tcPr>
-          <w:tcW w:w="4674" w:type="dxa"/>
+          <w:tcW w:w="4486" w:type="dxa"/>
           <w:shd w:val="clear" w:color="auto" w:fill="4472C4" w:themeFill="accent1"/>
           <w:tcMar>
             <w:top w:w="0" w:type="dxa"/>
@@ -3621,136 +3583,6 @@
         </w:p>
       </w:tc>
     </w:tr>
-    <w:tr>
-      <w:trPr>
-        <w:jc w:val="center"/>
-      </w:trPr>
-      <w:tc>
-        <w:tcPr>
-          <w:tcW w:w="4686" w:type="dxa"/>
-          <w:shd w:val="clear" w:color="auto" w:fill="auto"/>
-          <w:vAlign w:val="center"/>
-        </w:tcPr>
-        <w:p>
-          <w:pPr>
-            <w:rPr>
-              <w:color w:val="2F5496" w:themeColor="accent1" w:themeShade="BF"/>
-              <w:szCs w:val="24"/>
-              <w:lang w:val="es-UY"/>
-            </w:rPr>
-          </w:pPr>
-          <w:r>
-            <w:rPr>
-              <w:color w:val="2F5496" w:themeColor="accent1" w:themeShade="BF"/>
-              <w:sz w:val="32"/>
-              <w:szCs w:val="32"/>
-              <w:lang w:val="es-UY"/>
-            </w:rPr>
-            <w:t>T</w:t>
-          </w:r>
-          <w:r>
-            <w:rPr>
-              <w:color w:val="2F5496" w:themeColor="accent1" w:themeShade="BF"/>
-              <w:sz w:val="32"/>
-              <w:szCs w:val="32"/>
-              <w:lang w:val="es-UY"/>
-            </w:rPr>
-            <w:t>heme</w:t>
-          </w:r>
-          <w:r>
-            <w:rPr>
-              <w:color w:val="2F5496" w:themeColor="accent1" w:themeShade="BF"/>
-              <w:sz w:val="32"/>
-              <w:szCs w:val="32"/>
-              <w:lang w:val="es-UY"/>
-            </w:rPr>
-            <w:t>:</w:t>
-          </w:r>
-          <w:r>
-            <w:rPr>
-              <w:color w:val="2F5496" w:themeColor="accent1" w:themeShade="BF"/>
-              <w:sz w:val="32"/>
-              <w:szCs w:val="32"/>
-              <w:lang w:val="es-UY"/>
-            </w:rPr>
-            <w:t xml:space="preserve"> </w:t>
-          </w:r>
-          <w:r>
-            <w:rPr>
-              <w:color w:val="2F5496" w:themeColor="accent1" w:themeShade="BF"/>
-              <w:szCs w:val="24"/>
-              <w:lang w:val="es-UY"/>
-            </w:rPr>
-            <w:t>Project</w:t>
-          </w:r>
-        </w:p>
-      </w:tc>
-      <w:tc>
-        <w:tcPr>
-          <w:tcW w:w="4674" w:type="dxa"/>
-          <w:shd w:val="clear" w:color="auto" w:fill="auto"/>
-          <w:vAlign w:val="center"/>
-        </w:tcPr>
-        <w:p>
-          <w:pPr>
-            <w:pStyle w:val="Piedepgina"/>
-            <w:jc w:val="right"/>
-            <w:rPr>
-              <w:caps/>
-              <w:color w:val="2F5496" w:themeColor="accent1" w:themeShade="BF"/>
-              <w:sz w:val="18"/>
-              <w:szCs w:val="18"/>
-            </w:rPr>
-          </w:pPr>
-          <w:r>
-            <w:rPr>
-              <w:caps/>
-              <w:color w:val="808080" w:themeColor="background1" w:themeShade="80"/>
-              <w:sz w:val="18"/>
-              <w:szCs w:val="18"/>
-            </w:rPr>
-            <w:fldChar w:fldCharType="begin"/>
-          </w:r>
-          <w:r>
-            <w:rPr>
-              <w:caps/>
-              <w:color w:val="808080" w:themeColor="background1" w:themeShade="80"/>
-              <w:sz w:val="18"/>
-              <w:szCs w:val="18"/>
-            </w:rPr>
-            <w:instrText>PAGE   \* MERGEFORMAT</w:instrText>
-          </w:r>
-          <w:r>
-            <w:rPr>
-              <w:caps/>
-              <w:color w:val="808080" w:themeColor="background1" w:themeShade="80"/>
-              <w:sz w:val="18"/>
-              <w:szCs w:val="18"/>
-            </w:rPr>
-            <w:fldChar w:fldCharType="separate"/>
-          </w:r>
-          <w:r>
-            <w:rPr>
-              <w:caps/>
-              <w:noProof/>
-              <w:color w:val="808080" w:themeColor="background1" w:themeShade="80"/>
-              <w:sz w:val="18"/>
-              <w:szCs w:val="18"/>
-            </w:rPr>
-            <w:t>1</w:t>
-          </w:r>
-          <w:r>
-            <w:rPr>
-              <w:caps/>
-              <w:color w:val="808080" w:themeColor="background1" w:themeShade="80"/>
-              <w:sz w:val="18"/>
-              <w:szCs w:val="18"/>
-            </w:rPr>
-            <w:fldChar w:fldCharType="end"/>
-          </w:r>
-        </w:p>
-      </w:tc>
-    </w:tr>
   </w:tbl>
   <w:p>
     <w:pPr>
@@ -3761,15 +3593,94 @@
         <w:tab w:val="left" w:pos="4245"/>
         <w:tab w:val="left" w:pos="6540"/>
       </w:tabs>
-      <w:rPr>
-        <w:color w:val="FFFFFF" w:themeColor="background1"/>
+      <w:mirrorIndents/>
+      <w:jc w:val="left"/>
+      <w:rPr>
+        <w:noProof/>
+        <w:color w:val="2F5496" w:themeColor="accent1" w:themeShade="BF"/>
+        <w:sz w:val="2"/>
+        <w:szCs w:val="2"/>
+        <w:lang w:val="en-US"/>
       </w:rPr>
     </w:pPr>
     <w:r>
       <w:rPr>
+        <w:noProof/>
+        <w:color w:val="2F5496" w:themeColor="accent1" w:themeShade="BF"/>
+        <w:sz w:val="32"/>
+        <w:szCs w:val="52"/>
+        <w:lang w:val="en-US"/>
+      </w:rPr>
+      <w:t>School</w:t>
+    </w:r>
+    <w:r>
+      <w:rPr>
+        <w:noProof/>
+        <w:color w:val="2F5496" w:themeColor="accent1" w:themeShade="BF"/>
+        <w:sz w:val="32"/>
+        <w:szCs w:val="52"/>
+        <w:lang w:val="en-US"/>
+      </w:rPr>
+      <w:t xml:space="preserve">: </w:t>
+    </w:r>
+    <w:r>
+      <w:rPr>
+        <w:noProof/>
+        <w:color w:val="2F5496" w:themeColor="accent1" w:themeShade="BF"/>
+        <w:lang w:val="en-US"/>
+      </w:rPr>
+      <w:t>I.S.B.O.</w:t>
+    </w:r>
+    <w:r>
+      <w:rPr>
+        <w:noProof/>
         <w:color w:val="FFFFFF" w:themeColor="background1"/>
+        <w:lang w:val="en-US"/>
       </w:rPr>
       <w:tab/>
+    </w:r>
+    <w:r>
+      <w:rPr>
+        <w:noProof/>
+        <w:color w:val="FFFFFF" w:themeColor="background1"/>
+        <w:lang w:val="en-US"/>
+      </w:rPr>
+      <w:tab/>
+    </w:r>
+    <w:r>
+      <w:rPr>
+        <w:noProof/>
+        <w:color w:val="FFFFFF" w:themeColor="background1"/>
+        <w:lang w:val="en-US"/>
+      </w:rPr>
+      <w:tab/>
+      <w:t xml:space="preserve">  </w:t>
+    </w:r>
+    <w:r>
+      <w:rPr>
+        <w:noProof/>
+        <w:color w:val="2F5496" w:themeColor="accent1" w:themeShade="BF"/>
+        <w:sz w:val="32"/>
+        <w:szCs w:val="52"/>
+        <w:lang w:val="en-US"/>
+      </w:rPr>
+      <w:t>Group</w:t>
+    </w:r>
+    <w:r>
+      <w:rPr>
+        <w:noProof/>
+        <w:color w:val="2F5496" w:themeColor="accent1" w:themeShade="BF"/>
+        <w:lang w:val="en-US"/>
+      </w:rPr>
+      <w:t xml:space="preserve">: 3ro </w:t>
+    </w:r>
+    <w:r>
+      <w:rPr>
+        <w:noProof/>
+        <w:color w:val="2F5496" w:themeColor="accent1" w:themeShade="BF"/>
+        <w:lang w:val="en-US"/>
+      </w:rPr>
+      <w:t>BG</w:t>
     </w:r>
   </w:p>
 </w:ftr>
@@ -3866,6 +3777,7 @@
   <w:p>
     <w:pPr>
       <w:pStyle w:val="Encabezado"/>
+      <w:jc w:val="center"/>
       <w:rPr>
         <w:rFonts w:cs="Arial"/>
         <w:noProof/>
@@ -3884,8 +3796,64 @@
         <w:szCs w:val="32"/>
         <w:lang w:val="en-US"/>
       </w:rPr>
-      <w:t>N</w:t>
+      <w:drawing>
+        <wp:inline distT="0" distB="0" distL="0" distR="0" wp14:anchorId="1665E19C" wp14:editId="0C3ECBEE">
+          <wp:extent cx="1144800" cy="720000"/>
+          <wp:effectExtent l="0" t="0" r="0" b="4445"/>
+          <wp:docPr id="2026797797" name="Gráfico 1"/>
+          <wp:cNvGraphicFramePr>
+            <a:graphicFrameLocks xmlns:a="http://schemas.openxmlformats.org/drawingml/2006/main" noChangeAspect="1"/>
+          </wp:cNvGraphicFramePr>
+          <a:graphic xmlns:a="http://schemas.openxmlformats.org/drawingml/2006/main">
+            <a:graphicData uri="http://schemas.openxmlformats.org/drawingml/2006/picture">
+              <pic:pic xmlns:pic="http://schemas.openxmlformats.org/drawingml/2006/picture">
+                <pic:nvPicPr>
+                  <pic:cNvPr id="2026797797" name="Gráfico 2026797797"/>
+                  <pic:cNvPicPr/>
+                </pic:nvPicPr>
+                <pic:blipFill>
+                  <a:blip r:embed="rId1">
+                    <a:extLst>
+                      <a:ext uri="{28A0092B-C50C-407E-A947-70E740481C1C}">
+                        <a14:useLocalDpi xmlns:a14="http://schemas.microsoft.com/office/drawing/2010/main" val="0"/>
+                      </a:ext>
+                      <a:ext uri="{96DAC541-7B7A-43D3-8B79-37D633B846F1}">
+                        <asvg:svgBlip xmlns:asvg="http://schemas.microsoft.com/office/drawing/2016/SVG/main" r:embed="rId2"/>
+                      </a:ext>
+                    </a:extLst>
+                  </a:blip>
+                  <a:stretch>
+                    <a:fillRect/>
+                  </a:stretch>
+                </pic:blipFill>
+                <pic:spPr>
+                  <a:xfrm>
+                    <a:off x="0" y="0"/>
+                    <a:ext cx="1144800" cy="720000"/>
+                  </a:xfrm>
+                  <a:prstGeom prst="rect">
+                    <a:avLst/>
+                  </a:prstGeom>
+                </pic:spPr>
+              </pic:pic>
+            </a:graphicData>
+          </a:graphic>
+        </wp:inline>
+      </w:drawing>
     </w:r>
+  </w:p>
+  <w:p>
+    <w:pPr>
+      <w:pStyle w:val="Encabezado"/>
+      <w:rPr>
+        <w:rFonts w:cs="Arial"/>
+        <w:noProof/>
+        <w:color w:val="FFFFFF" w:themeColor="background1"/>
+        <w:sz w:val="2"/>
+        <w:szCs w:val="2"/>
+        <w:lang w:val="en-US"/>
+      </w:rPr>
+    </w:pPr>
     <w:r>
       <w:rPr>
         <w:rFonts w:cs="Arial"/>
@@ -3895,7 +3863,7 @@
         <w:szCs w:val="32"/>
         <w:lang w:val="en-US"/>
       </w:rPr>
-      <w:t>ame</w:t>
+      <w:t>N</w:t>
     </w:r>
     <w:r>
       <w:rPr>
@@ -3906,7 +3874,7 @@
         <w:szCs w:val="32"/>
         <w:lang w:val="en-US"/>
       </w:rPr>
-      <w:t>:</w:t>
+      <w:t>ame</w:t>
     </w:r>
     <w:r>
       <w:rPr>
@@ -3917,47 +3885,7 @@
         <w:szCs w:val="32"/>
         <w:lang w:val="en-US"/>
       </w:rPr>
-      <w:t xml:space="preserve"> </w:t>
-    </w:r>
-    <w:r>
-      <w:rPr>
-        <w:rFonts w:cs="Arial"/>
-        <w:noProof/>
-        <w:color w:val="2F5496" w:themeColor="accent1" w:themeShade="BF"/>
-        <w:szCs w:val="24"/>
-        <w:lang w:val="en-US"/>
-      </w:rPr>
-      <w:t>Im</w:t>
-    </w:r>
-    <w:r>
-      <w:rPr>
-        <w:rFonts w:cs="Arial"/>
-        <w:noProof/>
-        <w:color w:val="2F5496" w:themeColor="accent1" w:themeShade="BF"/>
-        <w:szCs w:val="24"/>
-        <w:lang w:val="en-US"/>
-      </w:rPr>
-      <w:t>agine All Tech</w:t>
-    </w:r>
-    <w:r>
-      <w:rPr>
-        <w:rFonts w:cs="Arial"/>
-        <w:noProof/>
-        <w:color w:val="2F5496" w:themeColor="accent1" w:themeShade="BF"/>
-        <w:szCs w:val="24"/>
-        <w:lang w:val="en-US"/>
-      </w:rPr>
-      <w:tab/>
-    </w:r>
-    <w:r>
-      <w:rPr>
-        <w:rFonts w:cs="Arial"/>
-        <w:noProof/>
-        <w:color w:val="FFFFFF" w:themeColor="background1"/>
-        <w:szCs w:val="24"/>
-        <w:lang w:val="en-US"/>
-      </w:rPr>
-      <w:tab/>
+      <w:t>:</w:t>
     </w:r>
     <w:r>
       <w:rPr>
@@ -3968,7 +3896,47 @@
         <w:szCs w:val="32"/>
         <w:lang w:val="en-US"/>
       </w:rPr>
-      <w:t>Date</w:t>
+      <w:t xml:space="preserve"> </w:t>
+    </w:r>
+    <w:r>
+      <w:rPr>
+        <w:rFonts w:cs="Arial"/>
+        <w:noProof/>
+        <w:color w:val="2F5496" w:themeColor="accent1" w:themeShade="BF"/>
+        <w:szCs w:val="24"/>
+        <w:lang w:val="en-US"/>
+      </w:rPr>
+      <w:t>Imagine All Tec</w:t>
+    </w:r>
+    <w:r>
+      <w:rPr>
+        <w:rFonts w:cs="Arial"/>
+        <w:noProof/>
+        <w:color w:val="2F5496" w:themeColor="accent1" w:themeShade="BF"/>
+        <w:szCs w:val="24"/>
+        <w:lang w:val="en-US"/>
+      </w:rPr>
+      <w:t>h</w:t>
+    </w:r>
+    <w:r>
+      <w:rPr>
+        <w:rFonts w:cs="Arial"/>
+        <w:noProof/>
+        <w:color w:val="FFFFFF" w:themeColor="background1"/>
+        <w:szCs w:val="24"/>
+        <w:lang w:val="en-US"/>
+      </w:rPr>
+      <w:tab/>
+    </w:r>
+    <w:r>
+      <w:rPr>
+        <w:rFonts w:cs="Arial"/>
+        <w:noProof/>
+        <w:color w:val="FFFFFF" w:themeColor="background1"/>
+        <w:szCs w:val="24"/>
+        <w:lang w:val="en-US"/>
+      </w:rPr>
+      <w:tab/>
     </w:r>
     <w:r>
       <w:rPr>
@@ -3979,42 +3947,8 @@
         <w:szCs w:val="32"/>
         <w:lang w:val="en-US"/>
       </w:rPr>
-      <w:t>:</w:t>
+      <w:t>Date</w:t>
     </w:r>
-    <w:r>
-      <w:rPr>
-        <w:rFonts w:cs="Arial"/>
-        <w:noProof/>
-        <w:color w:val="FFFFFF" w:themeColor="background1"/>
-        <w:sz w:val="32"/>
-        <w:szCs w:val="32"/>
-        <w:lang w:val="en-US"/>
-      </w:rPr>
-      <w:t xml:space="preserve"> </w:t>
-    </w:r>
-    <w:r>
-      <w:rPr>
-        <w:rFonts w:cs="Arial"/>
-        <w:noProof/>
-        <w:color w:val="2F5496" w:themeColor="accent1" w:themeShade="BF"/>
-        <w:szCs w:val="24"/>
-        <w:lang w:val="en-US"/>
-      </w:rPr>
-      <w:t>¿?/¿?/¿?¿?</w:t>
-    </w:r>
-  </w:p>
-  <w:p>
-    <w:pPr>
-      <w:pStyle w:val="Encabezado"/>
-      <w:rPr>
-        <w:rFonts w:cs="Arial"/>
-        <w:noProof/>
-        <w:color w:val="FFFFFF" w:themeColor="background1"/>
-        <w:sz w:val="2"/>
-        <w:szCs w:val="2"/>
-        <w:lang w:val="en-US"/>
-      </w:rPr>
-    </w:pPr>
     <w:r>
       <w:rPr>
         <w:rFonts w:cs="Arial"/>
@@ -4024,40 +3958,7 @@
         <w:szCs w:val="32"/>
         <w:lang w:val="en-US"/>
       </w:rPr>
-      <w:t>Gr</w:t>
-    </w:r>
-    <w:r>
-      <w:rPr>
-        <w:rFonts w:cs="Arial"/>
-        <w:noProof/>
-        <w:color w:val="2F5496" w:themeColor="accent1" w:themeShade="BF"/>
-        <w:sz w:val="32"/>
-        <w:szCs w:val="32"/>
-        <w:lang w:val="en-US"/>
-      </w:rPr>
-      <w:t>oup</w:t>
-    </w:r>
-    <w:r>
-      <w:rPr>
-        <w:rFonts w:cs="Arial"/>
-        <w:noProof/>
-        <w:color w:val="2F5496" w:themeColor="accent1" w:themeShade="BF"/>
-        <w:sz w:val="32"/>
-        <w:szCs w:val="32"/>
-        <w:lang w:val="en-US"/>
-      </w:rPr>
-      <w:t>:</w:t>
-    </w:r>
-    <w:r>
-      <w:rPr>
-        <w:rFonts w:cs="Arial"/>
-        <w:noProof/>
-        <w:color w:val="FFFFFF" w:themeColor="background1"/>
-        <w:sz w:val="32"/>
-        <w:szCs w:val="32"/>
-        <w:lang w:val="en-US"/>
-      </w:rPr>
-      <w:t xml:space="preserve"> </w:t>
+      <w:t xml:space="preserve">: </w:t>
     </w:r>
     <w:r>
       <w:rPr>
@@ -4067,7 +3968,7 @@
         <w:szCs w:val="24"/>
         <w:lang w:val="en-US"/>
       </w:rPr>
-      <w:t>3</w:t>
+      <w:t>11</w:t>
     </w:r>
     <w:r>
       <w:rPr>
@@ -4077,17 +3978,7 @@
         <w:szCs w:val="24"/>
         <w:lang w:val="en-US"/>
       </w:rPr>
-      <w:t>°</w:t>
-    </w:r>
-    <w:r>
-      <w:rPr>
-        <w:rFonts w:cs="Arial"/>
-        <w:noProof/>
-        <w:color w:val="FFFFFF" w:themeColor="background1"/>
-        <w:szCs w:val="24"/>
-        <w:lang w:val="en-US"/>
-      </w:rPr>
-      <w:t xml:space="preserve"> </w:t>
+      <w:t>/</w:t>
     </w:r>
     <w:r>
       <w:rPr>
@@ -4097,62 +3988,7 @@
         <w:szCs w:val="24"/>
         <w:lang w:val="en-US"/>
       </w:rPr>
-      <w:t>BG</w:t>
-    </w:r>
-    <w:r>
-      <w:rPr>
-        <w:rFonts w:cs="Arial"/>
-        <w:noProof/>
-        <w:color w:val="FFFFFF" w:themeColor="background1"/>
-        <w:sz w:val="32"/>
-        <w:szCs w:val="32"/>
-        <w:lang w:val="en-US"/>
-      </w:rPr>
-      <w:tab/>
-    </w:r>
-    <w:r>
-      <w:rPr>
-        <w:rFonts w:cs="Arial"/>
-        <w:noProof/>
-        <w:color w:val="FFFFFF" w:themeColor="background1"/>
-        <w:sz w:val="32"/>
-        <w:szCs w:val="32"/>
-        <w:lang w:val="en-US"/>
-      </w:rPr>
-      <w:tab/>
-    </w:r>
-    <w:r>
-      <w:rPr>
-        <w:rFonts w:cs="Arial"/>
-        <w:noProof/>
-        <w:color w:val="2F5496" w:themeColor="accent1" w:themeShade="BF"/>
-        <w:sz w:val="32"/>
-        <w:szCs w:val="32"/>
-        <w:lang w:val="en-US"/>
-      </w:rPr>
-      <w:t>Subject</w:t>
-    </w:r>
-    <w:r>
-      <w:rPr>
-        <w:rFonts w:cs="Arial"/>
-        <w:noProof/>
-        <w:color w:val="2F5496" w:themeColor="accent1" w:themeShade="BF"/>
-        <w:sz w:val="32"/>
-        <w:szCs w:val="32"/>
-        <w:lang w:val="en-US"/>
-      </w:rPr>
-      <w:t>:</w:t>
-    </w:r>
-    <w:r>
-      <w:rPr>
-        <w:rFonts w:cs="Arial"/>
-        <w:noProof/>
-        <w:color w:val="FFFFFF" w:themeColor="background1"/>
-        <w:sz w:val="32"/>
-        <w:szCs w:val="32"/>
-        <w:lang w:val="en-US"/>
-      </w:rPr>
-      <w:t xml:space="preserve"> </w:t>
+      <w:t>09</w:t>
     </w:r>
     <w:r>
       <w:rPr>
@@ -4162,7 +3998,17 @@
         <w:szCs w:val="24"/>
         <w:lang w:val="en-US"/>
       </w:rPr>
-      <w:t>Sociology</w:t>
+      <w:t>/</w:t>
+    </w:r>
+    <w:r>
+      <w:rPr>
+        <w:rFonts w:cs="Arial"/>
+        <w:noProof/>
+        <w:color w:val="2F5496" w:themeColor="accent1" w:themeShade="BF"/>
+        <w:szCs w:val="24"/>
+        <w:lang w:val="en-US"/>
+      </w:rPr>
+      <w:t>2023</w:t>
     </w:r>
   </w:p>
 </w:hdr>
@@ -7388,7 +7234,7 @@
   <w:style w:type="paragraph" w:default="1" w:styleId="Normal">
     <w:name w:val="Normal"/>
     <w:qFormat/>
-    <w:rsid w:val="00900191"/>
+    <w:rsid w:val="00644B7A"/>
   </w:style>
   <w:style w:type="paragraph" w:styleId="Ttulo1">
     <w:name w:val="heading 1"/>

</xml_diff>

<commit_message>
El formato requerido se ha actualizado y el archivo también se ha cargado como archivo PDF, lo que nos da a entender que hasta aquí ha llegado el trabajo de hoy.
</commit_message>
<xml_diff>
--- a/Segunda Entrega/Sociología/Sociology.docx
+++ b/Segunda Entrega/Sociología/Sociology.docx
@@ -379,7 +379,7 @@
                 <w:noProof/>
                 <w:webHidden/>
               </w:rPr>
-              <w:t>2</w:t>
+              <w:t>3</w:t>
             </w:r>
             <w:r>
               <w:rPr>
@@ -462,7 +462,7 @@
                 <w:noProof/>
                 <w:webHidden/>
               </w:rPr>
-              <w:t>3</w:t>
+              <w:t>4</w:t>
             </w:r>
             <w:r>
               <w:rPr>
@@ -628,7 +628,7 @@
                 <w:noProof/>
                 <w:webHidden/>
               </w:rPr>
-              <w:t>4</w:t>
+              <w:t>5</w:t>
             </w:r>
             <w:r>
               <w:rPr>
@@ -1048,7 +1048,7 @@
                 <w:noProof/>
                 <w:webHidden/>
               </w:rPr>
-              <w:t>5</w:t>
+              <w:t>6</w:t>
             </w:r>
             <w:r>
               <w:rPr>
@@ -1132,7 +1132,7 @@
                 <w:noProof/>
                 <w:webHidden/>
               </w:rPr>
-              <w:t>5</w:t>
+              <w:t>6</w:t>
             </w:r>
             <w:r>
               <w:rPr>
@@ -1216,7 +1216,7 @@
                 <w:noProof/>
                 <w:webHidden/>
               </w:rPr>
-              <w:t>5</w:t>
+              <w:t>6</w:t>
             </w:r>
             <w:r>
               <w:rPr>
@@ -1300,7 +1300,7 @@
                 <w:noProof/>
                 <w:webHidden/>
               </w:rPr>
-              <w:t>7</w:t>
+              <w:t>8</w:t>
             </w:r>
             <w:r>
               <w:rPr>

</xml_diff>